<commit_message>
Added more interrogations and updated uml on report
</commit_message>
<xml_diff>
--- a/bdReport.docx
+++ b/bdReport.docx
@@ -822,18 +822,18 @@
         </w:rPr>
         <w:lastRenderedPageBreak/>
         <w:drawing>
-          <wp:anchor distT="0" distB="0" distL="114300" distR="114300" simplePos="0" relativeHeight="251658240" behindDoc="0" locked="0" layoutInCell="1" allowOverlap="1" wp14:anchorId="3083B8EE" wp14:editId="5CF0FAF1">
+          <wp:anchor distT="0" distB="0" distL="114300" distR="114300" simplePos="0" relativeHeight="251658240" behindDoc="0" locked="0" layoutInCell="1" allowOverlap="1" wp14:anchorId="1322D88C" wp14:editId="3FEED1CC">
             <wp:simplePos x="0" y="0"/>
             <wp:positionH relativeFrom="margin">
-              <wp:posOffset>-914400</wp:posOffset>
+              <wp:posOffset>-887095</wp:posOffset>
             </wp:positionH>
             <wp:positionV relativeFrom="margin">
-              <wp:posOffset>526415</wp:posOffset>
+              <wp:posOffset>368935</wp:posOffset>
             </wp:positionV>
-            <wp:extent cx="7536815" cy="4866005"/>
-            <wp:effectExtent l="0" t="0" r="0" b="0"/>
+            <wp:extent cx="7508875" cy="4836795"/>
+            <wp:effectExtent l="0" t="0" r="0" b="1905"/>
             <wp:wrapSquare wrapText="bothSides"/>
-            <wp:docPr id="2" name="Picture 2" descr="Diagram&#10;&#10;Description automatically generated"/>
+            <wp:docPr id="3" name="Picture 3" descr="Diagram&#10;&#10;Description automatically generated"/>
             <wp:cNvGraphicFramePr>
               <a:graphicFrameLocks xmlns:a="http://schemas.openxmlformats.org/drawingml/2006/main" noChangeAspect="1"/>
             </wp:cNvGraphicFramePr>
@@ -841,7 +841,7 @@
               <a:graphicData uri="http://schemas.openxmlformats.org/drawingml/2006/picture">
                 <pic:pic xmlns:pic="http://schemas.openxmlformats.org/drawingml/2006/picture">
                   <pic:nvPicPr>
-                    <pic:cNvPr id="2" name="Picture 2" descr="Diagram&#10;&#10;Description automatically generated"/>
+                    <pic:cNvPr id="3" name="Picture 3" descr="Diagram&#10;&#10;Description automatically generated"/>
                     <pic:cNvPicPr/>
                   </pic:nvPicPr>
                   <pic:blipFill>
@@ -859,7 +859,7 @@
                   <pic:spPr>
                     <a:xfrm>
                       <a:off x="0" y="0"/>
-                      <a:ext cx="7536815" cy="4866005"/>
+                      <a:ext cx="7508875" cy="4836795"/>
                     </a:xfrm>
                     <a:prstGeom prst="rect">
                       <a:avLst/>
@@ -1248,7 +1248,6 @@
           <w:szCs w:val="32"/>
           <w:lang w:val="pt-PT"/>
         </w:rPr>
-        <w:lastRenderedPageBreak/>
         <w:t>Epoca</w:t>
       </w:r>
       <w:proofErr w:type="spellEnd"/>
@@ -2721,6 +2720,7 @@
         <w:rPr>
           <w:lang w:val="pt-PT"/>
         </w:rPr>
+        <w:lastRenderedPageBreak/>
         <w:tab/>
       </w:r>
       <w:proofErr w:type="spellStart"/>
@@ -3725,7 +3725,6 @@
         <w:rPr>
           <w:lang w:val="pt-PT"/>
         </w:rPr>
-        <w:lastRenderedPageBreak/>
         <w:tab/>
         <w:t>BCN: Sim</w:t>
       </w:r>
@@ -6337,6 +6336,143 @@
       <w:pPr>
         <w:rPr>
           <w:rFonts w:cstheme="minorHAnsi"/>
+          <w:color w:val="000000" w:themeColor="text1"/>
+          <w:sz w:val="28"/>
+          <w:szCs w:val="28"/>
+          <w:lang w:val="pt-PT"/>
+        </w:rPr>
+      </w:pPr>
+      <w:r>
+        <w:rPr>
+          <w:rFonts w:cstheme="minorHAnsi"/>
+          <w:color w:val="000000" w:themeColor="text1"/>
+          <w:sz w:val="28"/>
+          <w:szCs w:val="28"/>
+        </w:rPr>
+        <w:t>Interrogação 6 – Selecionar todos os jogos que foram jogados num estádio específico (“Estádio Jornalista Mário Filho (Maracanã) (BRA)”) (Mostrar data do jogo, resultado e equipas que realizaram o jogo)</w:t>
+      </w:r>
+      <w:r>
+        <w:rPr>
+          <w:rFonts w:cstheme="minorHAnsi"/>
+          <w:color w:val="000000" w:themeColor="text1"/>
+          <w:sz w:val="28"/>
+          <w:szCs w:val="28"/>
+          <w:lang w:val="pt-PT"/>
+        </w:rPr>
+        <w:t>;</w:t>
+      </w:r>
+      <w:r>
+        <w:rPr>
+          <w:rFonts w:cstheme="minorHAnsi"/>
+          <w:color w:val="000000" w:themeColor="text1"/>
+          <w:sz w:val="28"/>
+          <w:szCs w:val="28"/>
+          <w:lang w:val="pt-PT"/>
+        </w:rPr>
+        <w:br/>
+      </w:r>
+      <w:r>
+        <w:rPr>
+          <w:rFonts w:cstheme="minorHAnsi"/>
+          <w:color w:val="000000" w:themeColor="text1"/>
+          <w:sz w:val="28"/>
+          <w:szCs w:val="28"/>
+        </w:rPr>
+        <w:t xml:space="preserve"> Interrogação 7 – Selecionar todos os avançados  com idade superior a </w:t>
+      </w:r>
+      <w:r>
+        <w:rPr>
+          <w:rFonts w:cstheme="minorHAnsi"/>
+          <w:color w:val="000000" w:themeColor="text1"/>
+          <w:sz w:val="28"/>
+          <w:szCs w:val="28"/>
+          <w:lang w:val="pt-PT"/>
+        </w:rPr>
+        <w:t>30</w:t>
+      </w:r>
+      <w:r>
+        <w:rPr>
+          <w:rFonts w:cstheme="minorHAnsi"/>
+          <w:color w:val="000000" w:themeColor="text1"/>
+          <w:sz w:val="28"/>
+          <w:szCs w:val="28"/>
+        </w:rPr>
+        <w:t xml:space="preserve"> anos (Mostrar nome do jogador, idade e número)</w:t>
+      </w:r>
+      <w:r>
+        <w:rPr>
+          <w:rFonts w:cstheme="minorHAnsi"/>
+          <w:color w:val="000000" w:themeColor="text1"/>
+          <w:sz w:val="28"/>
+          <w:szCs w:val="28"/>
+          <w:lang w:val="pt-PT"/>
+        </w:rPr>
+        <w:t>;</w:t>
+      </w:r>
+    </w:p>
+    <w:p>
+      <w:pPr>
+        <w:rPr>
+          <w:rFonts w:cstheme="minorHAnsi"/>
+          <w:color w:val="000000" w:themeColor="text1"/>
+          <w:sz w:val="28"/>
+          <w:szCs w:val="28"/>
+          <w:lang w:val="pt-PT"/>
+        </w:rPr>
+      </w:pPr>
+      <w:r>
+        <w:rPr>
+          <w:rFonts w:cstheme="minorHAnsi"/>
+          <w:color w:val="000000" w:themeColor="text1"/>
+          <w:sz w:val="28"/>
+          <w:szCs w:val="28"/>
+        </w:rPr>
+        <w:t xml:space="preserve"> Interrogação 8 – Selecionar as equipas que se qualificaram para a copa Libertadores numa certa época (Mostrar nome da equipa, classificação e número de pontos)</w:t>
+      </w:r>
+      <w:r>
+        <w:rPr>
+          <w:rFonts w:cstheme="minorHAnsi"/>
+          <w:color w:val="000000" w:themeColor="text1"/>
+          <w:sz w:val="28"/>
+          <w:szCs w:val="28"/>
+          <w:lang w:val="pt-PT"/>
+        </w:rPr>
+        <w:t>;</w:t>
+      </w:r>
+      <w:r>
+        <w:rPr>
+          <w:rFonts w:cstheme="minorHAnsi"/>
+          <w:color w:val="000000" w:themeColor="text1"/>
+          <w:sz w:val="28"/>
+          <w:szCs w:val="28"/>
+          <w:lang w:val="pt-PT"/>
+        </w:rPr>
+        <w:br/>
+      </w:r>
+      <w:r>
+        <w:rPr>
+          <w:rFonts w:cstheme="minorHAnsi"/>
+          <w:color w:val="000000" w:themeColor="text1"/>
+          <w:sz w:val="28"/>
+          <w:szCs w:val="28"/>
+        </w:rPr>
+        <w:t xml:space="preserve"> Interrogação 9 – Selecionar as 5 equipas com maior média de golos por jogo (Mostrar o nome da equipa, média de golos por jogo, classificação)</w:t>
+      </w:r>
+      <w:r>
+        <w:rPr>
+          <w:rFonts w:cstheme="minorHAnsi"/>
+          <w:color w:val="000000" w:themeColor="text1"/>
+          <w:sz w:val="28"/>
+          <w:szCs w:val="28"/>
+          <w:lang w:val="pt-PT"/>
+        </w:rPr>
+        <w:t>;</w:t>
+      </w:r>
+    </w:p>
+    <w:p>
+      <w:pPr>
+        <w:rPr>
+          <w:rFonts w:cstheme="minorHAnsi"/>
           <w:b/>
           <w:bCs/>
           <w:color w:val="000000" w:themeColor="text1"/>
@@ -6352,7 +6488,7 @@
           <w:sz w:val="28"/>
           <w:szCs w:val="28"/>
         </w:rPr>
-        <w:t>Interrogação 6 – Selecionar todos os jogos que foram jogados num estádio específico (“Estádio Jornalista Mário Filho (Maracanã) (BRA)”) (Mostrar data do jogo, resultado e equipas que realizaram o jogo) Interrogação 7 – Selecionar todos os avançados brasileiros com idade superior a 25 anos (Mostrar nome do jogador, idade e número) Interrogação 8 – Selecionar as equipas que se qualificaram para a copa Libertadores numa certa época (Mostrar nome da equipa, classificação e número de pontos) Interrogação 9 – Selecionar as 5 equipas com maior média de golos por jogo (Mostrar o nome da equipa, média de golos por jogo, classificação) Interrogação 10 – Selecionar todos os jogos realizados no dia 2022-05-12. (Mostrar resultado, equipas que jogaram e estádio em que o jogo foi realizado).</w:t>
+        <w:t>Interrogação 10 – Selecionar todos os jogos realizados no dia 2022-05-12. (Mostrar resultado, equipas que jogaram e estádio em que o jogo foi realizado).</w:t>
       </w:r>
     </w:p>
     <w:p>

</xml_diff>

<commit_message>
Updates on the interrogations
</commit_message>
<xml_diff>
--- a/bdReport.docx
+++ b/bdReport.docx
@@ -6353,7 +6353,23 @@
           <w:szCs w:val="28"/>
           <w:lang w:val="pt-PT"/>
         </w:rPr>
-        <w:t>(mostrar nome);</w:t>
+        <w:t>(mostrar nome</w:t>
+      </w:r>
+      <w:r>
+        <w:rPr>
+          <w:sz w:val="28"/>
+          <w:szCs w:val="28"/>
+          <w:lang w:val="pt-PT"/>
+        </w:rPr>
+        <w:t xml:space="preserve"> e equipa</w:t>
+      </w:r>
+      <w:r>
+        <w:rPr>
+          <w:sz w:val="28"/>
+          <w:szCs w:val="28"/>
+          <w:lang w:val="pt-PT"/>
+        </w:rPr>
+        <w:t>);</w:t>
       </w:r>
     </w:p>
     <w:p>
@@ -6476,7 +6492,7 @@
           <w:sz w:val="28"/>
           <w:szCs w:val="28"/>
         </w:rPr>
-        <w:t xml:space="preserve">Interrogação 7 – Selecionar todos os avançados  com idade superior a </w:t>
+        <w:t xml:space="preserve">Interrogação 7 – Selecionar todos os avançados com idade superior a </w:t>
       </w:r>
       <w:r>
         <w:rPr>

</xml_diff>